<commit_message>
Add PDF creation ability (using chromium headless)
This sucks because we depend on something which is not included in the bundle (because of the size) and may change in the future (which is not at our hands).

I. don't. like. But it's the only option.
</commit_message>
<xml_diff>
--- a/res/Tabelle_Vorlage_Leer.docx
+++ b/res/Tabelle_Vorlage_Leer.docx
@@ -159,6 +159,12 @@
                 <w:rFonts w:cs="Arial"/>
               </w:rPr>
             </w:pPr>
+            <w:r>
+              <w:rPr>
+                <w:rFonts w:cs="Arial"/>
+              </w:rPr>
+              <w:t>   </w:t>
+            </w:r>
           </w:p>
         </w:tc>
       </w:tr>

</xml_diff>